<commit_message>
resume update with hyperlinks
</commit_message>
<xml_diff>
--- a/resume/IanNastajusResume.docx
+++ b/resume/IanNastajusResume.docx
@@ -6,7 +6,7 @@
       <mc:Choice Requires="v"/>
       <mc:Fallback>
         <w:drawing>
-          <wp:inline distT="0" distB="0" distL="0" distR="0" wp14:anchorId="7B135B16" wp14:editId="309A423F">
+          <wp:inline distT="0" distB="0" distL="0" distR="0" wp14:anchorId="482FF055" wp14:editId="7223C3CB">
             <wp:extent cx="0" cy="0"/>
             <wp:effectExtent l="0" t="0" r="0" b="0"/>
             <wp:docPr id="1" name="Rectangle 1">
@@ -233,20 +233,8 @@
                   <w:sz w:val="20"/>
                   <w:szCs w:val="20"/>
                 </w:rPr>
-                <w:t>linkedin.com/in/</w:t>
+                <w:t>linkedin.com/in/nastajus</w:t>
               </w:r>
-              <w:proofErr w:type="spellStart"/>
-              <w:r>
-                <w:rPr>
-                  <w:rStyle w:val="Hyperlink"/>
-                  <w:rFonts w:asciiTheme="minorHAnsi" w:hAnsiTheme="minorHAnsi" w:cstheme="minorHAnsi"/>
-                  <w:color w:val="1F3864" w:themeColor="accent1" w:themeShade="80"/>
-                  <w:sz w:val="20"/>
-                  <w:szCs w:val="20"/>
-                </w:rPr>
-                <w:t>nastajus</w:t>
-              </w:r>
-              <w:proofErr w:type="spellEnd"/>
             </w:hyperlink>
             <w:r>
               <w:rPr>
@@ -920,34 +908,14 @@
                 <w:szCs w:val="20"/>
               </w:rPr>
             </w:pPr>
-            <w:proofErr w:type="spellStart"/>
             <w:r>
               <w:rPr>
                 <w:color w:val="404040" w:themeColor="text1" w:themeTint="BF"/>
                 <w:sz w:val="20"/>
                 <w:szCs w:val="20"/>
               </w:rPr>
-              <w:t>gRPC</w:t>
-            </w:r>
-            <w:proofErr w:type="spellEnd"/>
-            <w:r>
-              <w:rPr>
-                <w:color w:val="404040" w:themeColor="text1" w:themeTint="BF"/>
-                <w:sz w:val="20"/>
-                <w:szCs w:val="20"/>
-              </w:rPr>
-              <w:t xml:space="preserve">, </w:t>
-            </w:r>
-            <w:proofErr w:type="spellStart"/>
-            <w:r>
-              <w:rPr>
-                <w:color w:val="404040" w:themeColor="text1" w:themeTint="BF"/>
-                <w:sz w:val="20"/>
-                <w:szCs w:val="20"/>
-              </w:rPr>
-              <w:t>protobuf</w:t>
-            </w:r>
-            <w:proofErr w:type="spellEnd"/>
+              <w:t>gRPC, protobuf</w:t>
+            </w:r>
           </w:p>
           <w:p>
             <w:pPr>
@@ -990,18 +958,8 @@
                 <w:sz w:val="20"/>
                 <w:szCs w:val="20"/>
               </w:rPr>
-              <w:t xml:space="preserve">, </w:t>
-            </w:r>
-            <w:proofErr w:type="spellStart"/>
-            <w:r>
-              <w:rPr>
-                <w:color w:val="404040" w:themeColor="text1" w:themeTint="BF"/>
-                <w:sz w:val="20"/>
-                <w:szCs w:val="20"/>
-              </w:rPr>
-              <w:t>GitFlow</w:t>
-            </w:r>
-            <w:proofErr w:type="spellEnd"/>
+              <w:t>, GitFlow</w:t>
+            </w:r>
           </w:p>
           <w:p>
             <w:pPr>
@@ -1148,11 +1106,16 @@
             <w:r>
               <w:t xml:space="preserve">new </w:t>
             </w:r>
-            <w:r>
-              <w:t>VUSR</w:t>
-            </w:r>
-            <w:r>
-              <w:t xml:space="preserve"> Venue platform</w:t>
+            <w:hyperlink r:id="rId17" w:history="1">
+              <w:r>
+                <w:t>VUSR</w:t>
+              </w:r>
+              <w:r>
+                <w:t xml:space="preserve"> Venue</w:t>
+              </w:r>
+            </w:hyperlink>
+            <w:r>
+              <w:t xml:space="preserve"> platform</w:t>
             </w:r>
             <w:r>
               <w:t>.</w:t>
@@ -1317,25 +1280,7 @@
                 <w:sz w:val="20"/>
                 <w:szCs w:val="20"/>
               </w:rPr>
-              <w:t xml:space="preserve">. </w:t>
-            </w:r>
-            <w:proofErr w:type="spellStart"/>
-            <w:r>
-              <w:rPr>
-                <w:color w:val="404040" w:themeColor="text1" w:themeTint="BF"/>
-                <w:sz w:val="20"/>
-                <w:szCs w:val="20"/>
-              </w:rPr>
-              <w:t>Sprocs</w:t>
-            </w:r>
-            <w:proofErr w:type="spellEnd"/>
-            <w:r>
-              <w:rPr>
-                <w:color w:val="404040" w:themeColor="text1" w:themeTint="BF"/>
-                <w:sz w:val="20"/>
-                <w:szCs w:val="20"/>
-              </w:rPr>
-              <w:t xml:space="preserve"> </w:t>
+              <w:t xml:space="preserve">. Sprocs </w:t>
             </w:r>
             <w:r>
               <w:rPr>
@@ -1381,23 +1326,13 @@
                 <w:szCs w:val="20"/>
               </w:rPr>
             </w:pPr>
-            <w:proofErr w:type="spellStart"/>
             <w:r>
               <w:rPr>
                 <w:color w:val="404040" w:themeColor="text1" w:themeTint="BF"/>
                 <w:sz w:val="20"/>
                 <w:szCs w:val="20"/>
               </w:rPr>
-              <w:t>FreeMarker</w:t>
-            </w:r>
-            <w:proofErr w:type="spellEnd"/>
-            <w:r>
-              <w:rPr>
-                <w:color w:val="404040" w:themeColor="text1" w:themeTint="BF"/>
-                <w:sz w:val="20"/>
-                <w:szCs w:val="20"/>
-              </w:rPr>
-              <w:t xml:space="preserve"> (templa</w:t>
+              <w:t>FreeMarker (templa</w:t>
             </w:r>
             <w:r>
               <w:rPr>
@@ -1425,23 +1360,13 @@
                 <w:szCs w:val="20"/>
               </w:rPr>
             </w:pPr>
-            <w:proofErr w:type="spellStart"/>
             <w:r>
               <w:rPr>
                 <w:color w:val="404040" w:themeColor="text1" w:themeTint="BF"/>
                 <w:sz w:val="20"/>
                 <w:szCs w:val="20"/>
               </w:rPr>
-              <w:t>JQuery</w:t>
-            </w:r>
-            <w:proofErr w:type="spellEnd"/>
-            <w:r>
-              <w:rPr>
-                <w:color w:val="404040" w:themeColor="text1" w:themeTint="BF"/>
-                <w:sz w:val="20"/>
-                <w:szCs w:val="20"/>
-              </w:rPr>
-              <w:t xml:space="preserve">, </w:t>
+              <w:t xml:space="preserve">JQuery, </w:t>
             </w:r>
             <w:r>
               <w:rPr>
@@ -1624,16 +1549,11 @@
               <w:t xml:space="preserve">, </w:t>
             </w:r>
             <w:r>
-              <w:t>with both real-</w:t>
-            </w:r>
-            <w:proofErr w:type="gramStart"/>
-            <w:r>
-              <w:t xml:space="preserve">time </w:t>
+              <w:t xml:space="preserve">with both real-time </w:t>
             </w:r>
             <w:r>
               <w:t xml:space="preserve"> and</w:t>
             </w:r>
-            <w:proofErr w:type="gramEnd"/>
             <w:r>
               <w:t xml:space="preserve"> </w:t>
             </w:r>
@@ -1958,7 +1878,15 @@
               <w:t xml:space="preserve">Reconciled legacy field mapping to </w:t>
             </w:r>
             <w:r>
-              <w:t xml:space="preserve">new Panorama </w:t>
+              <w:t xml:space="preserve">new </w:t>
+            </w:r>
+            <w:hyperlink r:id="rId18" w:history="1">
+              <w:r>
+                <w:t>Panorama</w:t>
+              </w:r>
+            </w:hyperlink>
+            <w:r>
+              <w:t xml:space="preserve"> </w:t>
             </w:r>
             <w:r>
               <w:t>upgrade</w:t>
@@ -2268,17 +2196,17 @@
             <v:path o:extrusionok="f" gradientshapeok="t" o:connecttype="rect"/>
             <o:lock v:ext="edit" aspectratio="t"/>
           </v:shapetype>
-          <v:shape id="_x0000_i1111" type="#_x0000_t75" style="width:212.1pt;height:201.05pt" o:bullet="t">
+          <v:shape id="_x0000_i1101" type="#_x0000_t75" style="width:212.15pt;height:201pt" o:bullet="t">
             <v:imagedata r:id="rId1" o:title="trillium"/>
           </v:shape>
         </w:pict>
       </mc:Choice>
       <mc:Fallback>
         <w:drawing>
-          <wp:inline distT="0" distB="0" distL="0" distR="0" wp14:anchorId="18FCA92D" wp14:editId="5DB42BD7">
-            <wp:extent cx="2693670" cy="2553335"/>
+          <wp:inline distT="0" distB="0" distL="0" distR="0" wp14:anchorId="4E8D2F54" wp14:editId="7BF33CBA">
+            <wp:extent cx="2694305" cy="2552700"/>
             <wp:effectExtent l="0" t="0" r="0" b="0"/>
-            <wp:docPr id="87" name="Picture 87"/>
+            <wp:docPr id="77" name="Picture 77"/>
             <wp:cNvGraphicFramePr>
               <a:graphicFrameLocks xmlns:a="http://purl.oclc.org/ooxml/drawingml/main" noChangeAspect="1"/>
             </wp:cNvGraphicFramePr>
@@ -2286,7 +2214,7 @@
               <a:graphicData uri="http://purl.oclc.org/ooxml/drawingml/picture">
                 <pic:pic xmlns:pic="http://purl.oclc.org/ooxml/drawingml/picture">
                   <pic:nvPicPr>
-                    <pic:cNvPr id="0" name="Picture 87"/>
+                    <pic:cNvPr id="0" name="Picture 77"/>
                     <pic:cNvPicPr>
                       <a:picLocks noChangeAspect="1" noChangeArrowheads="1"/>
                     </pic:cNvPicPr>
@@ -2307,7 +2235,7 @@
                   <pic:spPr bwMode="auto">
                     <a:xfrm>
                       <a:off x="0" y="0"/>
-                      <a:ext cx="2693670" cy="2553335"/>
+                      <a:ext cx="2694305" cy="2552700"/>
                     </a:xfrm>
                     <a:prstGeom prst="rect">
                       <a:avLst/>
@@ -2329,17 +2257,17 @@
     <mc:AlternateContent>
       <mc:Choice Requires="v">
         <w:pict>
-          <v:shape id="_x0000_i1112" type="#_x0000_t75" style="width:273.05pt;height:272.3pt" o:bullet="t">
+          <v:shape id="_x0000_i1102" type="#_x0000_t75" style="width:273pt;height:272.2pt" o:bullet="t">
             <v:imagedata r:id="rId3" o:title="paymentech"/>
           </v:shape>
         </w:pict>
       </mc:Choice>
       <mc:Fallback>
         <w:drawing>
-          <wp:inline distT="0" distB="0" distL="0" distR="0" wp14:anchorId="4D718858" wp14:editId="6271A488">
-            <wp:extent cx="3467735" cy="3458210"/>
-            <wp:effectExtent l="0" t="0" r="0" b="8890"/>
-            <wp:docPr id="88" name="Picture 88"/>
+          <wp:inline distT="0" distB="0" distL="0" distR="0" wp14:anchorId="24572C6F" wp14:editId="4A956AD6">
+            <wp:extent cx="3467100" cy="3456940"/>
+            <wp:effectExtent l="0" t="0" r="0" b="0"/>
+            <wp:docPr id="78" name="Picture 78"/>
             <wp:cNvGraphicFramePr>
               <a:graphicFrameLocks xmlns:a="http://purl.oclc.org/ooxml/drawingml/main" noChangeAspect="1"/>
             </wp:cNvGraphicFramePr>
@@ -2347,7 +2275,7 @@
               <a:graphicData uri="http://purl.oclc.org/ooxml/drawingml/picture">
                 <pic:pic xmlns:pic="http://purl.oclc.org/ooxml/drawingml/picture">
                   <pic:nvPicPr>
-                    <pic:cNvPr id="0" name="Picture 88"/>
+                    <pic:cNvPr id="0" name="Picture 78"/>
                     <pic:cNvPicPr>
                       <a:picLocks noChangeAspect="1" noChangeArrowheads="1"/>
                     </pic:cNvPicPr>
@@ -2368,7 +2296,7 @@
                   <pic:spPr bwMode="auto">
                     <a:xfrm>
                       <a:off x="0" y="0"/>
-                      <a:ext cx="3467735" cy="3458210"/>
+                      <a:ext cx="3467100" cy="3456940"/>
                     </a:xfrm>
                     <a:prstGeom prst="rect">
                       <a:avLst/>
@@ -2390,17 +2318,17 @@
     <mc:AlternateContent>
       <mc:Choice Requires="v">
         <w:pict>
-          <v:shape id="_x0000_i1113" type="#_x0000_t75" style="width:120.1pt;height:112.65pt" o:bullet="t">
+          <v:shape id="_x0000_i1103" type="#_x0000_t75" style="width:120.15pt;height:112.45pt" o:bullet="t">
             <v:imagedata r:id="rId5" o:title="sl-d4"/>
           </v:shape>
         </w:pict>
       </mc:Choice>
       <mc:Fallback>
         <w:drawing>
-          <wp:inline distT="0" distB="0" distL="0" distR="0" wp14:anchorId="0FC6EBD5" wp14:editId="6773C402">
-            <wp:extent cx="1525270" cy="1430655"/>
-            <wp:effectExtent l="0" t="0" r="0" b="0"/>
-            <wp:docPr id="89" name="Picture 89"/>
+          <wp:inline distT="0" distB="0" distL="0" distR="0" wp14:anchorId="362FD833" wp14:editId="0DB99D78">
+            <wp:extent cx="1525905" cy="1428115"/>
+            <wp:effectExtent l="0" t="0" r="0" b="635"/>
+            <wp:docPr id="79" name="Picture 79"/>
             <wp:cNvGraphicFramePr>
               <a:graphicFrameLocks xmlns:a="http://purl.oclc.org/ooxml/drawingml/main" noChangeAspect="1"/>
             </wp:cNvGraphicFramePr>
@@ -2408,7 +2336,7 @@
               <a:graphicData uri="http://purl.oclc.org/ooxml/drawingml/picture">
                 <pic:pic xmlns:pic="http://purl.oclc.org/ooxml/drawingml/picture">
                   <pic:nvPicPr>
-                    <pic:cNvPr id="0" name="Picture 89"/>
+                    <pic:cNvPr id="0" name="Picture 79"/>
                     <pic:cNvPicPr>
                       <a:picLocks noChangeAspect="1" noChangeArrowheads="1"/>
                     </pic:cNvPicPr>
@@ -2429,7 +2357,7 @@
                   <pic:spPr bwMode="auto">
                     <a:xfrm>
                       <a:off x="0" y="0"/>
-                      <a:ext cx="1525270" cy="1430655"/>
+                      <a:ext cx="1525905" cy="1428115"/>
                     </a:xfrm>
                     <a:prstGeom prst="rect">
                       <a:avLst/>
@@ -2451,17 +2379,17 @@
     <mc:AlternateContent>
       <mc:Choice Requires="v">
         <w:pict>
-          <v:shape id="_x0000_i1114" type="#_x0000_t75" style="width:356.45pt;height:356.45pt" o:bullet="t">
+          <v:shape id="_x0000_i1104" type="#_x0000_t75" style="width:356.15pt;height:356.15pt" o:bullet="t">
             <v:imagedata r:id="rId7" o:title="tf-morphed"/>
           </v:shape>
         </w:pict>
       </mc:Choice>
       <mc:Fallback>
         <w:drawing>
-          <wp:inline distT="0" distB="0" distL="0" distR="0" wp14:anchorId="08F9D03A" wp14:editId="2635AF89">
-            <wp:extent cx="4526915" cy="4526915"/>
-            <wp:effectExtent l="0" t="0" r="6985" b="6985"/>
-            <wp:docPr id="90" name="Picture 90"/>
+          <wp:inline distT="0" distB="0" distL="0" distR="0" wp14:anchorId="4D450A6A" wp14:editId="234D0051">
+            <wp:extent cx="4523105" cy="4523105"/>
+            <wp:effectExtent l="0" t="0" r="0" b="0"/>
+            <wp:docPr id="80" name="Picture 80"/>
             <wp:cNvGraphicFramePr>
               <a:graphicFrameLocks xmlns:a="http://purl.oclc.org/ooxml/drawingml/main" noChangeAspect="1"/>
             </wp:cNvGraphicFramePr>
@@ -2469,7 +2397,7 @@
               <a:graphicData uri="http://purl.oclc.org/ooxml/drawingml/picture">
                 <pic:pic xmlns:pic="http://purl.oclc.org/ooxml/drawingml/picture">
                   <pic:nvPicPr>
-                    <pic:cNvPr id="0" name="Picture 90"/>
+                    <pic:cNvPr id="0" name="Picture 80"/>
                     <pic:cNvPicPr>
                       <a:picLocks noChangeAspect="1" noChangeArrowheads="1"/>
                     </pic:cNvPicPr>
@@ -2490,7 +2418,7 @@
                   <pic:spPr bwMode="auto">
                     <a:xfrm>
                       <a:off x="0" y="0"/>
-                      <a:ext cx="4526915" cy="4526915"/>
+                      <a:ext cx="4523105" cy="4523105"/>
                     </a:xfrm>
                     <a:prstGeom prst="rect">
                       <a:avLst/>
@@ -2512,17 +2440,17 @@
     <mc:AlternateContent>
       <mc:Choice Requires="v">
         <w:pict>
-          <v:shape id="_x0000_i1115" type="#_x0000_t75" style="width:212.1pt;height:201.05pt" o:bullet="t">
+          <v:shape id="_x0000_i1105" type="#_x0000_t75" style="width:212.15pt;height:201pt" o:bullet="t">
             <v:imagedata r:id="rId9" o:title="trillium-morphed"/>
           </v:shape>
         </w:pict>
       </mc:Choice>
       <mc:Fallback>
         <w:drawing>
-          <wp:inline distT="0" distB="0" distL="0" distR="0" wp14:anchorId="69406ED0" wp14:editId="01709972">
-            <wp:extent cx="2693670" cy="2553335"/>
+          <wp:inline distT="0" distB="0" distL="0" distR="0" wp14:anchorId="4FC335A6" wp14:editId="6108E538">
+            <wp:extent cx="2694305" cy="2552700"/>
             <wp:effectExtent l="0" t="0" r="0" b="0"/>
-            <wp:docPr id="91" name="Picture 91"/>
+            <wp:docPr id="81" name="Picture 81"/>
             <wp:cNvGraphicFramePr>
               <a:graphicFrameLocks xmlns:a="http://purl.oclc.org/ooxml/drawingml/main" noChangeAspect="1"/>
             </wp:cNvGraphicFramePr>
@@ -2530,7 +2458,7 @@
               <a:graphicData uri="http://purl.oclc.org/ooxml/drawingml/picture">
                 <pic:pic xmlns:pic="http://purl.oclc.org/ooxml/drawingml/picture">
                   <pic:nvPicPr>
-                    <pic:cNvPr id="0" name="Picture 91"/>
+                    <pic:cNvPr id="0" name="Picture 81"/>
                     <pic:cNvPicPr>
                       <a:picLocks noChangeAspect="1" noChangeArrowheads="1"/>
                     </pic:cNvPicPr>
@@ -2551,7 +2479,7 @@
                   <pic:spPr bwMode="auto">
                     <a:xfrm>
                       <a:off x="0" y="0"/>
-                      <a:ext cx="2693670" cy="2553335"/>
+                      <a:ext cx="2694305" cy="2552700"/>
                     </a:xfrm>
                     <a:prstGeom prst="rect">
                       <a:avLst/>
@@ -2573,17 +2501,17 @@
     <mc:AlternateContent>
       <mc:Choice Requires="v">
         <w:pict>
-          <v:shape id="_x0000_i1116" type="#_x0000_t75" style="width:212.1pt;height:201.05pt" o:bullet="t">
+          <v:shape id="_x0000_i1106" type="#_x0000_t75" style="width:212.15pt;height:201pt" o:bullet="t">
             <v:imagedata r:id="rId11" o:title="trillium-morphed"/>
           </v:shape>
         </w:pict>
       </mc:Choice>
       <mc:Fallback>
         <w:drawing>
-          <wp:inline distT="0" distB="0" distL="0" distR="0" wp14:anchorId="7FEE3A2E" wp14:editId="73DD2153">
-            <wp:extent cx="2693670" cy="2553335"/>
+          <wp:inline distT="0" distB="0" distL="0" distR="0" wp14:anchorId="4881A775" wp14:editId="547EFBD9">
+            <wp:extent cx="2694305" cy="2552700"/>
             <wp:effectExtent l="0" t="0" r="0" b="0"/>
-            <wp:docPr id="92" name="Picture 92"/>
+            <wp:docPr id="82" name="Picture 82"/>
             <wp:cNvGraphicFramePr>
               <a:graphicFrameLocks xmlns:a="http://purl.oclc.org/ooxml/drawingml/main" noChangeAspect="1"/>
             </wp:cNvGraphicFramePr>
@@ -2591,7 +2519,7 @@
               <a:graphicData uri="http://purl.oclc.org/ooxml/drawingml/picture">
                 <pic:pic xmlns:pic="http://purl.oclc.org/ooxml/drawingml/picture">
                   <pic:nvPicPr>
-                    <pic:cNvPr id="0" name="Picture 92"/>
+                    <pic:cNvPr id="0" name="Picture 82"/>
                     <pic:cNvPicPr>
                       <a:picLocks noChangeAspect="1" noChangeArrowheads="1"/>
                     </pic:cNvPicPr>
@@ -2612,7 +2540,7 @@
                   <pic:spPr bwMode="auto">
                     <a:xfrm>
                       <a:off x="0" y="0"/>
-                      <a:ext cx="2693670" cy="2553335"/>
+                      <a:ext cx="2694305" cy="2552700"/>
                     </a:xfrm>
                     <a:prstGeom prst="rect">
                       <a:avLst/>
@@ -2634,17 +2562,17 @@
     <mc:AlternateContent>
       <mc:Choice Requires="v">
         <w:pict>
-          <v:shape id="_x0000_i1117" type="#_x0000_t75" style="width:120.1pt;height:112.65pt" o:bullet="t">
+          <v:shape id="_x0000_i1107" type="#_x0000_t75" style="width:120.15pt;height:112.45pt" o:bullet="t">
             <v:imagedata r:id="rId13" o:title="sl-d4-morphed-filled"/>
           </v:shape>
         </w:pict>
       </mc:Choice>
       <mc:Fallback>
         <w:drawing>
-          <wp:inline distT="0" distB="0" distL="0" distR="0" wp14:anchorId="127309DF" wp14:editId="5190E495">
-            <wp:extent cx="1525270" cy="1430655"/>
+          <wp:inline distT="0" distB="0" distL="0" distR="0" wp14:anchorId="4E1F7AAD" wp14:editId="646E9EC7">
+            <wp:extent cx="1525905" cy="1428115"/>
             <wp:effectExtent l="0" t="0" r="0" b="0"/>
-            <wp:docPr id="93" name="Picture 93"/>
+            <wp:docPr id="83" name="Picture 83"/>
             <wp:cNvGraphicFramePr>
               <a:graphicFrameLocks xmlns:a="http://purl.oclc.org/ooxml/drawingml/main" noChangeAspect="1"/>
             </wp:cNvGraphicFramePr>
@@ -2652,7 +2580,7 @@
               <a:graphicData uri="http://purl.oclc.org/ooxml/drawingml/picture">
                 <pic:pic xmlns:pic="http://purl.oclc.org/ooxml/drawingml/picture">
                   <pic:nvPicPr>
-                    <pic:cNvPr id="0" name="Picture 93"/>
+                    <pic:cNvPr id="0" name="Picture 83"/>
                     <pic:cNvPicPr>
                       <a:picLocks noChangeAspect="1" noChangeArrowheads="1"/>
                     </pic:cNvPicPr>
@@ -2673,7 +2601,7 @@
                   <pic:spPr bwMode="auto">
                     <a:xfrm>
                       <a:off x="0" y="0"/>
-                      <a:ext cx="1525270" cy="1430655"/>
+                      <a:ext cx="1525905" cy="1428115"/>
                     </a:xfrm>
                     <a:prstGeom prst="rect">
                       <a:avLst/>
@@ -2695,17 +2623,17 @@
     <mc:AlternateContent>
       <mc:Choice Requires="v">
         <w:pict>
-          <v:shape id="_x0000_i1118" type="#_x0000_t75" style="width:273.05pt;height:272.3pt" o:bullet="t">
+          <v:shape id="_x0000_i1108" type="#_x0000_t75" style="width:273pt;height:272.2pt" o:bullet="t">
             <v:imagedata r:id="rId15" o:title="paymentech-modified"/>
           </v:shape>
         </w:pict>
       </mc:Choice>
       <mc:Fallback>
         <w:drawing>
-          <wp:inline distT="0" distB="0" distL="0" distR="0" wp14:anchorId="4132162C" wp14:editId="1D9F3EA6">
-            <wp:extent cx="3467735" cy="3458210"/>
-            <wp:effectExtent l="0" t="0" r="0" b="8890"/>
-            <wp:docPr id="94" name="Picture 94"/>
+          <wp:inline distT="0" distB="0" distL="0" distR="0" wp14:anchorId="4A403E42" wp14:editId="038785A7">
+            <wp:extent cx="3467100" cy="3456940"/>
+            <wp:effectExtent l="0" t="0" r="0" b="0"/>
+            <wp:docPr id="84" name="Picture 84"/>
             <wp:cNvGraphicFramePr>
               <a:graphicFrameLocks xmlns:a="http://purl.oclc.org/ooxml/drawingml/main" noChangeAspect="1"/>
             </wp:cNvGraphicFramePr>
@@ -2713,7 +2641,7 @@
               <a:graphicData uri="http://purl.oclc.org/ooxml/drawingml/picture">
                 <pic:pic xmlns:pic="http://purl.oclc.org/ooxml/drawingml/picture">
                   <pic:nvPicPr>
-                    <pic:cNvPr id="0" name="Picture 94"/>
+                    <pic:cNvPr id="0" name="Picture 84"/>
                     <pic:cNvPicPr>
                       <a:picLocks noChangeAspect="1" noChangeArrowheads="1"/>
                     </pic:cNvPicPr>
@@ -2734,7 +2662,7 @@
                   <pic:spPr bwMode="auto">
                     <a:xfrm>
                       <a:off x="0" y="0"/>
-                      <a:ext cx="3467735" cy="3458210"/>
+                      <a:ext cx="3467100" cy="3456940"/>
                     </a:xfrm>
                     <a:prstGeom prst="rect">
                       <a:avLst/>
@@ -2756,17 +2684,17 @@
     <mc:AlternateContent>
       <mc:Choice Requires="v">
         <w:pict>
-          <v:shape id="_x0000_i1119" type="#_x0000_t75" style="width:120.1pt;height:120.1pt" o:bullet="t">
+          <v:shape id="_x0000_i1109" type="#_x0000_t75" style="width:120.15pt;height:120.15pt" o:bullet="t">
             <v:imagedata r:id="rId17" o:title="gmu"/>
           </v:shape>
         </w:pict>
       </mc:Choice>
       <mc:Fallback>
         <w:drawing>
-          <wp:inline distT="0" distB="0" distL="0" distR="0" wp14:anchorId="53D5C80E" wp14:editId="6DEF0B76">
-            <wp:extent cx="1525270" cy="1525270"/>
+          <wp:inline distT="0" distB="0" distL="0" distR="0" wp14:anchorId="7CB50D82" wp14:editId="7BDFD5F5">
+            <wp:extent cx="1525905" cy="1525905"/>
             <wp:effectExtent l="0" t="0" r="0" b="0"/>
-            <wp:docPr id="95" name="Picture 95"/>
+            <wp:docPr id="85" name="Picture 85"/>
             <wp:cNvGraphicFramePr>
               <a:graphicFrameLocks xmlns:a="http://purl.oclc.org/ooxml/drawingml/main" noChangeAspect="1"/>
             </wp:cNvGraphicFramePr>
@@ -2774,7 +2702,7 @@
               <a:graphicData uri="http://purl.oclc.org/ooxml/drawingml/picture">
                 <pic:pic xmlns:pic="http://purl.oclc.org/ooxml/drawingml/picture">
                   <pic:nvPicPr>
-                    <pic:cNvPr id="0" name="Picture 95"/>
+                    <pic:cNvPr id="0" name="Picture 85"/>
                     <pic:cNvPicPr>
                       <a:picLocks noChangeAspect="1" noChangeArrowheads="1"/>
                     </pic:cNvPicPr>
@@ -2795,7 +2723,7 @@
                   <pic:spPr bwMode="auto">
                     <a:xfrm>
                       <a:off x="0" y="0"/>
-                      <a:ext cx="1525270" cy="1525270"/>
+                      <a:ext cx="1525905" cy="1525905"/>
                     </a:xfrm>
                     <a:prstGeom prst="rect">
                       <a:avLst/>
@@ -2817,17 +2745,17 @@
     <mc:AlternateContent>
       <mc:Choice Requires="v">
         <w:pict>
-          <v:shape id="_x0000_i1120" type="#_x0000_t75" style="width:199.95pt;height:199.95pt" o:bullet="t">
+          <v:shape id="_x0000_i1110" type="#_x0000_t75" style="width:199.85pt;height:199.85pt" o:bullet="t">
             <v:imagedata r:id="rId19" o:title="flash-cards"/>
           </v:shape>
         </w:pict>
       </mc:Choice>
       <mc:Fallback>
         <w:drawing>
-          <wp:inline distT="0" distB="0" distL="0" distR="0" wp14:anchorId="645F6429" wp14:editId="3D375F69">
-            <wp:extent cx="2539365" cy="2539365"/>
+          <wp:inline distT="0" distB="0" distL="0" distR="0" wp14:anchorId="0D6F40C2" wp14:editId="396684A0">
+            <wp:extent cx="2538095" cy="2538095"/>
             <wp:effectExtent l="0" t="0" r="0" b="0"/>
-            <wp:docPr id="96" name="Picture 96"/>
+            <wp:docPr id="86" name="Picture 86"/>
             <wp:cNvGraphicFramePr>
               <a:graphicFrameLocks xmlns:a="http://purl.oclc.org/ooxml/drawingml/main" noChangeAspect="1"/>
             </wp:cNvGraphicFramePr>
@@ -2835,7 +2763,7 @@
               <a:graphicData uri="http://purl.oclc.org/ooxml/drawingml/picture">
                 <pic:pic xmlns:pic="http://purl.oclc.org/ooxml/drawingml/picture">
                   <pic:nvPicPr>
-                    <pic:cNvPr id="0" name="Picture 96"/>
+                    <pic:cNvPr id="0" name="Picture 86"/>
                     <pic:cNvPicPr>
                       <a:picLocks noChangeAspect="1" noChangeArrowheads="1"/>
                     </pic:cNvPicPr>
@@ -2856,7 +2784,7 @@
                   <pic:spPr bwMode="auto">
                     <a:xfrm>
                       <a:off x="0" y="0"/>
-                      <a:ext cx="2539365" cy="2539365"/>
+                      <a:ext cx="2538095" cy="2538095"/>
                     </a:xfrm>
                     <a:prstGeom prst="rect">
                       <a:avLst/>
@@ -2878,17 +2806,17 @@
     <mc:AlternateContent>
       <mc:Choice Requires="v">
         <w:pict>
-          <v:shape id="_x0000_i1121" type="#_x0000_t75" style="width:192.1pt;height:192.1pt" o:bullet="t">
+          <v:shape id="_x0000_i1111" type="#_x0000_t75" style="width:192.15pt;height:192.15pt" o:bullet="t">
             <v:imagedata r:id="rId21" o:title="dumbbell"/>
           </v:shape>
         </w:pict>
       </mc:Choice>
       <mc:Fallback>
         <w:drawing>
-          <wp:inline distT="0" distB="0" distL="0" distR="0" wp14:anchorId="0BB0871D" wp14:editId="156C444D">
-            <wp:extent cx="2439670" cy="2439670"/>
+          <wp:inline distT="0" distB="0" distL="0" distR="0" wp14:anchorId="1C83D454" wp14:editId="5BB89A0F">
+            <wp:extent cx="2440305" cy="2440305"/>
             <wp:effectExtent l="0" t="0" r="0" b="0"/>
-            <wp:docPr id="97" name="Picture 97"/>
+            <wp:docPr id="87" name="Picture 87"/>
             <wp:cNvGraphicFramePr>
               <a:graphicFrameLocks xmlns:a="http://purl.oclc.org/ooxml/drawingml/main" noChangeAspect="1"/>
             </wp:cNvGraphicFramePr>
@@ -2896,7 +2824,7 @@
               <a:graphicData uri="http://purl.oclc.org/ooxml/drawingml/picture">
                 <pic:pic xmlns:pic="http://purl.oclc.org/ooxml/drawingml/picture">
                   <pic:nvPicPr>
-                    <pic:cNvPr id="0" name="Picture 97"/>
+                    <pic:cNvPr id="0" name="Picture 87"/>
                     <pic:cNvPicPr>
                       <a:picLocks noChangeAspect="1" noChangeArrowheads="1"/>
                     </pic:cNvPicPr>
@@ -2917,7 +2845,7 @@
                   <pic:spPr bwMode="auto">
                     <a:xfrm>
                       <a:off x="0" y="0"/>
-                      <a:ext cx="2439670" cy="2439670"/>
+                      <a:ext cx="2440305" cy="2440305"/>
                     </a:xfrm>
                     <a:prstGeom prst="rect">
                       <a:avLst/>
@@ -2939,17 +2867,17 @@
     <mc:AlternateContent>
       <mc:Choice Requires="v">
         <w:pict>
-          <v:shape id="_x0000_i1122" type="#_x0000_t75" style="width:168.6pt;height:168.6pt" o:bullet="t">
+          <v:shape id="_x0000_i1112" type="#_x0000_t75" style="width:168.65pt;height:168.65pt" o:bullet="t">
             <v:imagedata r:id="rId23" o:title="ryerson"/>
           </v:shape>
         </w:pict>
       </mc:Choice>
       <mc:Fallback>
         <w:drawing>
-          <wp:inline distT="0" distB="0" distL="0" distR="0" wp14:anchorId="6B01F7E9" wp14:editId="011F1336">
-            <wp:extent cx="2141220" cy="2141220"/>
+          <wp:inline distT="0" distB="0" distL="0" distR="0" wp14:anchorId="3169CDF7" wp14:editId="2C7E71EE">
+            <wp:extent cx="2141855" cy="2141855"/>
             <wp:effectExtent l="0" t="0" r="0" b="0"/>
-            <wp:docPr id="98" name="Picture 98"/>
+            <wp:docPr id="88" name="Picture 88"/>
             <wp:cNvGraphicFramePr>
               <a:graphicFrameLocks xmlns:a="http://purl.oclc.org/ooxml/drawingml/main" noChangeAspect="1"/>
             </wp:cNvGraphicFramePr>
@@ -2957,7 +2885,7 @@
               <a:graphicData uri="http://purl.oclc.org/ooxml/drawingml/picture">
                 <pic:pic xmlns:pic="http://purl.oclc.org/ooxml/drawingml/picture">
                   <pic:nvPicPr>
-                    <pic:cNvPr id="0" name="Picture 98"/>
+                    <pic:cNvPr id="0" name="Picture 88"/>
                     <pic:cNvPicPr>
                       <a:picLocks noChangeAspect="1" noChangeArrowheads="1"/>
                     </pic:cNvPicPr>
@@ -2978,7 +2906,7 @@
                   <pic:spPr bwMode="auto">
                     <a:xfrm>
                       <a:off x="0" y="0"/>
-                      <a:ext cx="2141220" cy="2141220"/>
+                      <a:ext cx="2141855" cy="2141855"/>
                     </a:xfrm>
                     <a:prstGeom prst="rect">
                       <a:avLst/>
@@ -3000,17 +2928,17 @@
     <mc:AlternateContent>
       <mc:Choice Requires="v">
         <w:pict>
-          <v:shape id="_x0000_i1123" type="#_x0000_t75" style="width:168.95pt;height:168.95pt" o:bullet="t">
+          <v:shape id="_x0000_i1113" type="#_x0000_t75" style="width:169.05pt;height:169.05pt" o:bullet="t">
             <v:imagedata r:id="rId25" o:title="ryerson"/>
           </v:shape>
         </w:pict>
       </mc:Choice>
       <mc:Fallback>
         <w:drawing>
-          <wp:inline distT="0" distB="0" distL="0" distR="0" wp14:anchorId="244A57E3" wp14:editId="3B85F28C">
-            <wp:extent cx="2145665" cy="2145665"/>
-            <wp:effectExtent l="0" t="0" r="6985" b="6985"/>
-            <wp:docPr id="99" name="Picture 99"/>
+          <wp:inline distT="0" distB="0" distL="0" distR="0" wp14:anchorId="7318286B" wp14:editId="6CF26CE3">
+            <wp:extent cx="2146935" cy="2146935"/>
+            <wp:effectExtent l="0" t="0" r="5715" b="5715"/>
+            <wp:docPr id="89" name="Picture 89"/>
             <wp:cNvGraphicFramePr>
               <a:graphicFrameLocks xmlns:a="http://purl.oclc.org/ooxml/drawingml/main" noChangeAspect="1"/>
             </wp:cNvGraphicFramePr>
@@ -3018,7 +2946,7 @@
               <a:graphicData uri="http://purl.oclc.org/ooxml/drawingml/picture">
                 <pic:pic xmlns:pic="http://purl.oclc.org/ooxml/drawingml/picture">
                   <pic:nvPicPr>
-                    <pic:cNvPr id="0" name="Picture 99"/>
+                    <pic:cNvPr id="0" name="Picture 89"/>
                     <pic:cNvPicPr>
                       <a:picLocks noChangeAspect="1" noChangeArrowheads="1"/>
                     </pic:cNvPicPr>
@@ -3039,7 +2967,7 @@
                   <pic:spPr bwMode="auto">
                     <a:xfrm>
                       <a:off x="0" y="0"/>
-                      <a:ext cx="2145665" cy="2145665"/>
+                      <a:ext cx="2146935" cy="2146935"/>
                     </a:xfrm>
                     <a:prstGeom prst="rect">
                       <a:avLst/>
@@ -3061,17 +2989,17 @@
     <mc:AlternateContent>
       <mc:Choice Requires="v">
         <w:pict>
-          <v:shape id="_x0000_i1124" type="#_x0000_t75" style="width:120.1pt;height:120.1pt" o:bullet="t">
+          <v:shape id="_x0000_i1114" type="#_x0000_t75" style="width:120.15pt;height:120.15pt" o:bullet="t">
             <v:imagedata r:id="rId27" o:title="gmu-fat"/>
           </v:shape>
         </w:pict>
       </mc:Choice>
       <mc:Fallback>
         <w:drawing>
-          <wp:inline distT="0" distB="0" distL="0" distR="0" wp14:anchorId="5F33B556" wp14:editId="32C8D5F5">
-            <wp:extent cx="1525270" cy="1525270"/>
+          <wp:inline distT="0" distB="0" distL="0" distR="0" wp14:anchorId="6CD19742" wp14:editId="2E7E986D">
+            <wp:extent cx="1525905" cy="1525905"/>
             <wp:effectExtent l="0" t="0" r="0" b="0"/>
-            <wp:docPr id="100" name="Picture 100"/>
+            <wp:docPr id="90" name="Picture 90"/>
             <wp:cNvGraphicFramePr>
               <a:graphicFrameLocks xmlns:a="http://purl.oclc.org/ooxml/drawingml/main" noChangeAspect="1"/>
             </wp:cNvGraphicFramePr>
@@ -3079,7 +3007,7 @@
               <a:graphicData uri="http://purl.oclc.org/ooxml/drawingml/picture">
                 <pic:pic xmlns:pic="http://purl.oclc.org/ooxml/drawingml/picture">
                   <pic:nvPicPr>
-                    <pic:cNvPr id="0" name="Picture 100"/>
+                    <pic:cNvPr id="0" name="Picture 90"/>
                     <pic:cNvPicPr>
                       <a:picLocks noChangeAspect="1" noChangeArrowheads="1"/>
                     </pic:cNvPicPr>
@@ -3100,7 +3028,7 @@
                   <pic:spPr bwMode="auto">
                     <a:xfrm>
                       <a:off x="0" y="0"/>
-                      <a:ext cx="1525270" cy="1525270"/>
+                      <a:ext cx="1525905" cy="1525905"/>
                     </a:xfrm>
                     <a:prstGeom prst="rect">
                       <a:avLst/>
@@ -3122,17 +3050,17 @@
     <mc:AlternateContent>
       <mc:Choice Requires="v">
         <w:pict>
-          <v:shape id="_x0000_i1125" type="#_x0000_t75" style="width:120.1pt;height:120.1pt" o:bullet="t">
+          <v:shape id="_x0000_i1115" type="#_x0000_t75" style="width:120.15pt;height:120.15pt" o:bullet="t">
             <v:imagedata r:id="rId29" o:title="gmu-fatter"/>
           </v:shape>
         </w:pict>
       </mc:Choice>
       <mc:Fallback>
         <w:drawing>
-          <wp:inline distT="0" distB="0" distL="0" distR="0" wp14:anchorId="50A71EE3" wp14:editId="7D341CBC">
-            <wp:extent cx="1525270" cy="1525270"/>
+          <wp:inline distT="0" distB="0" distL="0" distR="0" wp14:anchorId="6FC3A77B" wp14:editId="075E242A">
+            <wp:extent cx="1525905" cy="1525905"/>
             <wp:effectExtent l="0" t="0" r="0" b="0"/>
-            <wp:docPr id="101" name="Picture 101"/>
+            <wp:docPr id="91" name="Picture 91"/>
             <wp:cNvGraphicFramePr>
               <a:graphicFrameLocks xmlns:a="http://purl.oclc.org/ooxml/drawingml/main" noChangeAspect="1"/>
             </wp:cNvGraphicFramePr>
@@ -3140,7 +3068,7 @@
               <a:graphicData uri="http://purl.oclc.org/ooxml/drawingml/picture">
                 <pic:pic xmlns:pic="http://purl.oclc.org/ooxml/drawingml/picture">
                   <pic:nvPicPr>
-                    <pic:cNvPr id="0" name="Picture 101"/>
+                    <pic:cNvPr id="0" name="Picture 91"/>
                     <pic:cNvPicPr>
                       <a:picLocks noChangeAspect="1" noChangeArrowheads="1"/>
                     </pic:cNvPicPr>
@@ -3161,7 +3089,7 @@
                   <pic:spPr bwMode="auto">
                     <a:xfrm>
                       <a:off x="0" y="0"/>
-                      <a:ext cx="1525270" cy="1525270"/>
+                      <a:ext cx="1525905" cy="1525905"/>
                     </a:xfrm>
                     <a:prstGeom prst="rect">
                       <a:avLst/>
@@ -7137,7 +7065,7 @@
 </file>
 
 <file path=customXml/itemProps1.xml><?xml version="1.0" encoding="utf-8"?>
-<ds:datastoreItem xmlns:ds="http://purl.oclc.org/ooxml/officeDocument/customXml" ds:itemID="{98CD48F4-C38B-4460-A549-25B6B3E2984F}">
+<ds:datastoreItem xmlns:ds="http://purl.oclc.org/ooxml/officeDocument/customXml" ds:itemID="{619F971F-C03C-4E7D-9F95-0AF5CD36D81B}">
   <ds:schemaRefs>
     <ds:schemaRef ds:uri="http://schemas.openxmlformats.org/officeDocument/2006/bibliography"/>
   </ds:schemaRefs>

</xml_diff>